<commit_message>
lexical analyzer modified, syntax analyzer done with partial test
</commit_message>
<xml_diff>
--- a/context-free grammar/CFG.docx
+++ b/context-free grammar/CFG.docx
@@ -1100,6 +1100,7 @@
     <w:p>
       <w:pPr>
         <w:rPr>
+          <w:rFonts w:hint="eastAsia"/>
           <w:sz w:val="22"/>
           <w:szCs w:val="22"/>
           <w:lang w:eastAsia="ko-KR"/>
@@ -1355,15 +1356,47 @@
           <w:bCs/>
           <w:color w:val="FF0000"/>
         </w:rPr>
-        <w:t xml:space="preserve">if, else, while, </w:t>
+        <w:t>if</w:t>
+      </w:r>
+      <w:r>
+        <w:rPr>
+          <w:color w:val="FF0000"/>
+        </w:rPr>
+        <w:t xml:space="preserve">, </w:t>
+      </w:r>
+      <w:r>
+        <w:rPr>
+          <w:b/>
+          <w:bCs/>
+          <w:color w:val="FF0000"/>
+        </w:rPr>
+        <w:t>else</w:t>
+      </w:r>
+      <w:r>
+        <w:rPr>
+          <w:color w:val="FF0000"/>
+        </w:rPr>
+        <w:t xml:space="preserve">, </w:t>
+      </w:r>
+      <w:r>
+        <w:rPr>
+          <w:b/>
+          <w:bCs/>
+          <w:color w:val="FF0000"/>
+        </w:rPr>
+        <w:t>while</w:t>
+      </w:r>
+      <w:r>
+        <w:rPr>
+          <w:color w:val="FF0000"/>
+        </w:rPr>
+        <w:t xml:space="preserve">, </w:t>
       </w:r>
       <w:r>
         <w:t>and</w:t>
       </w:r>
       <w:r>
         <w:rPr>
-          <w:b/>
-          <w:bCs/>
           <w:color w:val="FF0000"/>
         </w:rPr>
         <w:t xml:space="preserve"> </w:t>
@@ -1482,13 +1515,7 @@
           <w:bCs/>
           <w:color w:val="FF0000"/>
         </w:rPr>
-        <w:t>comp</w:t>
-      </w:r>
-      <w:r>
-        <w:rPr>
-          <w:color w:val="FF0000"/>
-        </w:rPr>
-        <w:t xml:space="preserve"> </w:t>
+        <w:t xml:space="preserve">comp </w:t>
       </w:r>
       <w:r>
         <w:t>for comparison operators</w:t>
@@ -1593,11 +1620,12 @@
       <w:proofErr w:type="spellEnd"/>
       <w:r>
         <w:rPr>
-          <w:b/>
-          <w:bCs/>
-          <w:color w:val="FF0000"/>
-        </w:rPr>
-        <w:t xml:space="preserve">, and </w:t>
+          <w:color w:val="FF0000"/>
+        </w:rPr>
+        <w:t xml:space="preserve">, </w:t>
+      </w:r>
+      <w:r>
+        <w:t xml:space="preserve">and </w:t>
       </w:r>
       <w:proofErr w:type="spellStart"/>
       <w:r>
@@ -2217,7 +2245,6 @@
   <w:style w:type="character" w:default="1" w:styleId="DefaultParagraphFont">
     <w:name w:val="Default Paragraph Font"/>
     <w:uiPriority w:val="1"/>
-    <w:semiHidden/>
     <w:unhideWhenUsed/>
   </w:style>
   <w:style w:type="table" w:default="1" w:styleId="TableNormal">

</xml_diff>

<commit_message>
token 'and' and 'or' adde for elaborate condition of while and if
</commit_message>
<xml_diff>
--- a/context-free grammar/CFG.docx
+++ b/context-free grammar/CFG.docx
@@ -188,25 +188,45 @@
           <w:szCs w:val="22"/>
           <w:lang w:eastAsia="ko-KR"/>
         </w:rPr>
-        <w:t xml:space="preserve"> ASSIGN semi</w:t>
-      </w:r>
-    </w:p>
-    <w:p>
-      <w:pPr>
-        <w:rPr>
-          <w:sz w:val="22"/>
-          <w:szCs w:val="22"/>
-          <w:lang w:eastAsia="ko-KR"/>
-        </w:rPr>
-      </w:pPr>
-      <w:r>
-        <w:rPr>
-          <w:sz w:val="22"/>
-          <w:szCs w:val="22"/>
-          <w:lang w:eastAsia="ko-KR"/>
-        </w:rPr>
-        <w:t>ASSIGN -&gt; id assign RHS</w:t>
-      </w:r>
+        <w:t xml:space="preserve"> ASSIGN </w:t>
+      </w:r>
+      <w:proofErr w:type="gramStart"/>
+      <w:r>
+        <w:rPr>
+          <w:sz w:val="22"/>
+          <w:szCs w:val="22"/>
+          <w:lang w:eastAsia="ko-KR"/>
+        </w:rPr>
+        <w:t>semi</w:t>
+      </w:r>
+      <w:proofErr w:type="gramEnd"/>
+    </w:p>
+    <w:p>
+      <w:pPr>
+        <w:rPr>
+          <w:sz w:val="22"/>
+          <w:szCs w:val="22"/>
+          <w:lang w:eastAsia="ko-KR"/>
+        </w:rPr>
+      </w:pPr>
+      <w:r>
+        <w:rPr>
+          <w:sz w:val="22"/>
+          <w:szCs w:val="22"/>
+          <w:lang w:eastAsia="ko-KR"/>
+        </w:rPr>
+        <w:t xml:space="preserve">ASSIGN -&gt; id assign </w:t>
+      </w:r>
+      <w:proofErr w:type="gramStart"/>
+      <w:r>
+        <w:rPr>
+          <w:sz w:val="22"/>
+          <w:szCs w:val="22"/>
+          <w:lang w:eastAsia="ko-KR"/>
+        </w:rPr>
+        <w:t>RHS</w:t>
+      </w:r>
+      <w:proofErr w:type="gramEnd"/>
     </w:p>
     <w:p>
       <w:pPr>
@@ -335,6 +355,9 @@
     </w:p>
     <w:p>
       <w:pPr>
+        <w:tabs>
+          <w:tab w:val="left" w:pos="1857"/>
+        </w:tabs>
         <w:rPr>
           <w:color w:val="2F5496" w:themeColor="accent1" w:themeShade="BF"/>
           <w:sz w:val="22"/>
@@ -351,6 +374,15 @@
         </w:rPr>
         <w:t>EXPR -&gt; TERM</w:t>
       </w:r>
+      <w:r>
+        <w:rPr>
+          <w:color w:val="2F5496" w:themeColor="accent1" w:themeShade="BF"/>
+          <w:sz w:val="22"/>
+          <w:szCs w:val="22"/>
+          <w:lang w:eastAsia="ko-KR"/>
+        </w:rPr>
+        <w:tab/>
+      </w:r>
     </w:p>
     <w:p>
       <w:pPr>
@@ -413,6 +445,7 @@
     <w:p>
       <w:pPr>
         <w:rPr>
+          <w:rFonts w:hint="eastAsia"/>
           <w:color w:val="2F5496" w:themeColor="accent1" w:themeShade="BF"/>
           <w:sz w:val="22"/>
           <w:szCs w:val="22"/>
@@ -1100,7 +1133,6 @@
     <w:p>
       <w:pPr>
         <w:rPr>
-          <w:rFonts w:hint="eastAsia"/>
           <w:sz w:val="22"/>
           <w:szCs w:val="22"/>
           <w:lang w:eastAsia="ko-KR"/>
@@ -1140,6 +1172,1881 @@
     <w:p>
       <w:pPr>
         <w:rPr>
+          <w:color w:val="2F5496" w:themeColor="accent1" w:themeShade="BF"/>
+          <w:sz w:val="22"/>
+          <w:szCs w:val="22"/>
+          <w:lang w:eastAsia="ko-KR"/>
+        </w:rPr>
+      </w:pPr>
+      <w:r>
+        <w:rPr>
+          <w:color w:val="2F5496" w:themeColor="accent1" w:themeShade="BF"/>
+          <w:sz w:val="22"/>
+          <w:szCs w:val="22"/>
+          <w:lang w:eastAsia="ko-KR"/>
+        </w:rPr>
+        <w:lastRenderedPageBreak/>
+        <w:t>COND -&gt;</w:t>
+      </w:r>
+      <w:r>
+        <w:rPr>
+          <w:color w:val="2F5496" w:themeColor="accent1" w:themeShade="BF"/>
+          <w:sz w:val="22"/>
+          <w:szCs w:val="22"/>
+          <w:lang w:eastAsia="ko-KR"/>
+        </w:rPr>
+        <w:t xml:space="preserve"> </w:t>
+      </w:r>
+      <w:r>
+        <w:rPr>
+          <w:color w:val="2F5496" w:themeColor="accent1" w:themeShade="BF"/>
+          <w:sz w:val="22"/>
+          <w:szCs w:val="22"/>
+          <w:lang w:eastAsia="ko-KR"/>
+        </w:rPr>
+        <w:t>COND_EXPR</w:t>
+      </w:r>
+      <w:r>
+        <w:rPr>
+          <w:color w:val="2F5496" w:themeColor="accent1" w:themeShade="BF"/>
+          <w:sz w:val="22"/>
+          <w:szCs w:val="22"/>
+          <w:lang w:eastAsia="ko-KR"/>
+        </w:rPr>
+        <w:t xml:space="preserve"> LOGIC_EXPR</w:t>
+      </w:r>
+    </w:p>
+    <w:p>
+      <w:pPr>
+        <w:rPr>
+          <w:color w:val="2F5496" w:themeColor="accent1" w:themeShade="BF"/>
+          <w:sz w:val="22"/>
+          <w:szCs w:val="22"/>
+          <w:lang w:eastAsia="ko-KR"/>
+        </w:rPr>
+      </w:pPr>
+      <w:r>
+        <w:rPr>
+          <w:color w:val="2F5496" w:themeColor="accent1" w:themeShade="BF"/>
+          <w:sz w:val="22"/>
+          <w:szCs w:val="22"/>
+          <w:lang w:eastAsia="ko-KR"/>
+        </w:rPr>
+        <w:t>COND</w:t>
+      </w:r>
+      <w:r>
+        <w:rPr>
+          <w:color w:val="2F5496" w:themeColor="accent1" w:themeShade="BF"/>
+          <w:sz w:val="22"/>
+          <w:szCs w:val="22"/>
+          <w:lang w:eastAsia="ko-KR"/>
+        </w:rPr>
+        <w:t xml:space="preserve">_EXPR -&gt; </w:t>
+      </w:r>
+      <w:proofErr w:type="spellStart"/>
+      <w:r>
+        <w:rPr>
+          <w:color w:val="2F5496" w:themeColor="accent1" w:themeShade="BF"/>
+          <w:sz w:val="22"/>
+          <w:szCs w:val="22"/>
+          <w:lang w:eastAsia="ko-KR"/>
+        </w:rPr>
+        <w:t>boolstr</w:t>
+      </w:r>
+      <w:proofErr w:type="spellEnd"/>
+      <w:r>
+        <w:rPr>
+          <w:color w:val="2F5496" w:themeColor="accent1" w:themeShade="BF"/>
+          <w:sz w:val="22"/>
+          <w:szCs w:val="22"/>
+          <w:lang w:eastAsia="ko-KR"/>
+        </w:rPr>
+        <w:t xml:space="preserve"> </w:t>
+      </w:r>
+      <w:r>
+        <w:rPr>
+          <w:color w:val="2F5496" w:themeColor="accent1" w:themeShade="BF"/>
+          <w:sz w:val="22"/>
+          <w:szCs w:val="22"/>
+          <w:lang w:eastAsia="ko-KR"/>
+        </w:rPr>
+        <w:t>|</w:t>
+      </w:r>
+      <w:r>
+        <w:rPr>
+          <w:color w:val="2F5496" w:themeColor="accent1" w:themeShade="BF"/>
+          <w:sz w:val="22"/>
+          <w:szCs w:val="22"/>
+          <w:lang w:eastAsia="ko-KR"/>
+        </w:rPr>
+        <w:t xml:space="preserve"> </w:t>
+      </w:r>
+      <w:r>
+        <w:rPr>
+          <w:color w:val="2F5496" w:themeColor="accent1" w:themeShade="BF"/>
+          <w:sz w:val="22"/>
+          <w:szCs w:val="22"/>
+          <w:lang w:eastAsia="ko-KR"/>
+        </w:rPr>
+        <w:t>FACT comp FACT</w:t>
+      </w:r>
+    </w:p>
+    <w:p>
+      <w:pPr>
+        <w:rPr>
+          <w:color w:val="2F5496" w:themeColor="accent1" w:themeShade="BF"/>
+          <w:sz w:val="22"/>
+          <w:szCs w:val="22"/>
+          <w:lang w:eastAsia="ko-KR"/>
+        </w:rPr>
+      </w:pPr>
+      <w:r>
+        <w:rPr>
+          <w:color w:val="2F5496" w:themeColor="accent1" w:themeShade="BF"/>
+          <w:sz w:val="22"/>
+          <w:szCs w:val="22"/>
+          <w:lang w:eastAsia="ko-KR"/>
+        </w:rPr>
+        <w:t>LOGIC_EXPR</w:t>
+      </w:r>
+      <w:r>
+        <w:rPr>
+          <w:color w:val="2F5496" w:themeColor="accent1" w:themeShade="BF"/>
+          <w:sz w:val="22"/>
+          <w:szCs w:val="22"/>
+          <w:lang w:eastAsia="ko-KR"/>
+        </w:rPr>
+        <w:t xml:space="preserve"> -&gt; </w:t>
+      </w:r>
+      <w:r>
+        <w:rPr>
+          <w:color w:val="2F5496" w:themeColor="accent1" w:themeShade="BF"/>
+          <w:sz w:val="22"/>
+          <w:szCs w:val="22"/>
+          <w:lang w:eastAsia="ko-KR"/>
+        </w:rPr>
+        <w:t>CON_EXPR</w:t>
+      </w:r>
+      <w:r>
+        <w:rPr>
+          <w:color w:val="2F5496" w:themeColor="accent1" w:themeShade="BF"/>
+          <w:sz w:val="22"/>
+          <w:szCs w:val="22"/>
+          <w:lang w:eastAsia="ko-KR"/>
+        </w:rPr>
+        <w:t xml:space="preserve"> LOGIC</w:t>
+      </w:r>
+      <w:r>
+        <w:rPr>
+          <w:color w:val="2F5496" w:themeColor="accent1" w:themeShade="BF"/>
+          <w:sz w:val="22"/>
+          <w:szCs w:val="22"/>
+          <w:lang w:eastAsia="ko-KR"/>
+        </w:rPr>
+        <w:t xml:space="preserve">_OP | </w:t>
+      </w:r>
+      <w:r>
+        <w:rPr>
+          <w:color w:val="2F5496" w:themeColor="accent1" w:themeShade="BF"/>
+          <w:sz w:val="22"/>
+          <w:szCs w:val="22"/>
+          <w:lang w:eastAsia="ko-KR"/>
+        </w:rPr>
+        <w:t>"</w:t>
+      </w:r>
+    </w:p>
+    <w:p>
+      <w:pPr>
+        <w:rPr>
+          <w:color w:val="2F5496" w:themeColor="accent1" w:themeShade="BF"/>
+          <w:sz w:val="22"/>
+          <w:szCs w:val="22"/>
+          <w:lang w:eastAsia="ko-KR"/>
+        </w:rPr>
+      </w:pPr>
+      <w:r>
+        <w:rPr>
+          <w:color w:val="2F5496" w:themeColor="accent1" w:themeShade="BF"/>
+          <w:sz w:val="22"/>
+          <w:szCs w:val="22"/>
+          <w:lang w:eastAsia="ko-KR"/>
+        </w:rPr>
+        <w:t>LOGIC_OP</w:t>
+      </w:r>
+      <w:r>
+        <w:rPr>
+          <w:color w:val="2F5496" w:themeColor="accent1" w:themeShade="BF"/>
+          <w:sz w:val="22"/>
+          <w:szCs w:val="22"/>
+          <w:lang w:eastAsia="ko-KR"/>
+        </w:rPr>
+        <w:t xml:space="preserve"> -&gt; </w:t>
+      </w:r>
+      <w:r>
+        <w:rPr>
+          <w:color w:val="2F5496" w:themeColor="accent1" w:themeShade="BF"/>
+          <w:sz w:val="22"/>
+          <w:szCs w:val="22"/>
+          <w:lang w:eastAsia="ko-KR"/>
+        </w:rPr>
+        <w:t>and | or</w:t>
+      </w:r>
+    </w:p>
+    <w:p>
+      <w:pPr>
+        <w:rPr>
+          <w:color w:val="2F5496" w:themeColor="accent1" w:themeShade="BF"/>
+          <w:sz w:val="22"/>
+          <w:szCs w:val="22"/>
+          <w:lang w:eastAsia="ko-KR"/>
+        </w:rPr>
+      </w:pPr>
+    </w:p>
+    <w:p>
+      <w:pPr>
+        <w:rPr>
+          <w:color w:val="2F5496" w:themeColor="accent1" w:themeShade="BF"/>
+          <w:sz w:val="22"/>
+          <w:szCs w:val="22"/>
+          <w:lang w:eastAsia="ko-KR"/>
+        </w:rPr>
+      </w:pPr>
+      <w:r>
+        <w:rPr>
+          <w:color w:val="2F5496" w:themeColor="accent1" w:themeShade="BF"/>
+          <w:sz w:val="22"/>
+          <w:szCs w:val="22"/>
+          <w:lang w:eastAsia="ko-KR"/>
+        </w:rPr>
+        <w:t>t</w:t>
+      </w:r>
+      <w:r>
+        <w:rPr>
+          <w:color w:val="2F5496" w:themeColor="accent1" w:themeShade="BF"/>
+          <w:sz w:val="22"/>
+          <w:szCs w:val="22"/>
+          <w:lang w:eastAsia="ko-KR"/>
+        </w:rPr>
+        <w:t>rue</w:t>
+      </w:r>
+    </w:p>
+    <w:p>
+      <w:pPr>
+        <w:rPr>
+          <w:sz w:val="22"/>
+          <w:szCs w:val="22"/>
+          <w:lang w:eastAsia="ko-KR"/>
+        </w:rPr>
+      </w:pPr>
+      <w:r>
+        <w:rPr>
+          <w:sz w:val="22"/>
+          <w:szCs w:val="22"/>
+          <w:lang w:eastAsia="ko-KR"/>
+        </w:rPr>
+        <w:t>t</w:t>
+      </w:r>
+      <w:r>
+        <w:rPr>
+          <w:sz w:val="22"/>
+          <w:szCs w:val="22"/>
+          <w:lang w:eastAsia="ko-KR"/>
+        </w:rPr>
+        <w:t xml:space="preserve">rue &amp;&amp; </w:t>
+      </w:r>
+      <w:r>
+        <w:rPr>
+          <w:sz w:val="22"/>
+          <w:szCs w:val="22"/>
+          <w:lang w:eastAsia="ko-KR"/>
+        </w:rPr>
+        <w:t>false</w:t>
+      </w:r>
+    </w:p>
+    <w:p>
+      <w:pPr>
+        <w:widowControl/>
+        <w:wordWrap/>
+        <w:autoSpaceDE/>
+        <w:autoSpaceDN/>
+        <w:jc w:val="left"/>
+        <w:rPr>
+          <w:sz w:val="22"/>
+          <w:szCs w:val="22"/>
+          <w:lang w:eastAsia="ko-KR"/>
+        </w:rPr>
+      </w:pPr>
+    </w:p>
+    <w:p>
+      <w:pPr>
+        <w:widowControl/>
+        <w:wordWrap/>
+        <w:autoSpaceDE/>
+        <w:autoSpaceDN/>
+        <w:jc w:val="left"/>
+        <w:rPr>
+          <w:sz w:val="18"/>
+          <w:szCs w:val="18"/>
+          <w:lang w:eastAsia="ko-KR"/>
+        </w:rPr>
+      </w:pPr>
+      <w:r>
+        <w:rPr>
+          <w:sz w:val="18"/>
+          <w:szCs w:val="18"/>
+          <w:lang w:eastAsia="ko-KR"/>
+        </w:rPr>
+        <w:t>S -&gt; CODE</w:t>
+      </w:r>
+    </w:p>
+    <w:p>
+      <w:pPr>
+        <w:widowControl/>
+        <w:wordWrap/>
+        <w:autoSpaceDE/>
+        <w:autoSpaceDN/>
+        <w:jc w:val="left"/>
+        <w:rPr>
+          <w:sz w:val="18"/>
+          <w:szCs w:val="18"/>
+          <w:lang w:eastAsia="ko-KR"/>
+        </w:rPr>
+      </w:pPr>
+      <w:r>
+        <w:rPr>
+          <w:sz w:val="18"/>
+          <w:szCs w:val="18"/>
+          <w:lang w:eastAsia="ko-KR"/>
+        </w:rPr>
+        <w:t>CODE -&gt; STMT CODE</w:t>
+      </w:r>
+    </w:p>
+    <w:p>
+      <w:pPr>
+        <w:widowControl/>
+        <w:wordWrap/>
+        <w:autoSpaceDE/>
+        <w:autoSpaceDN/>
+        <w:jc w:val="left"/>
+        <w:rPr>
+          <w:sz w:val="18"/>
+          <w:szCs w:val="18"/>
+          <w:lang w:eastAsia="ko-KR"/>
+        </w:rPr>
+      </w:pPr>
+      <w:r>
+        <w:rPr>
+          <w:sz w:val="18"/>
+          <w:szCs w:val="18"/>
+          <w:lang w:eastAsia="ko-KR"/>
+        </w:rPr>
+        <w:t>CODE -&gt; FDECL CODE</w:t>
+      </w:r>
+    </w:p>
+    <w:p>
+      <w:pPr>
+        <w:widowControl/>
+        <w:wordWrap/>
+        <w:autoSpaceDE/>
+        <w:autoSpaceDN/>
+        <w:jc w:val="left"/>
+        <w:rPr>
+          <w:sz w:val="18"/>
+          <w:szCs w:val="18"/>
+          <w:lang w:eastAsia="ko-KR"/>
+        </w:rPr>
+      </w:pPr>
+      <w:r>
+        <w:rPr>
+          <w:sz w:val="18"/>
+          <w:szCs w:val="18"/>
+          <w:lang w:eastAsia="ko-KR"/>
+        </w:rPr>
+        <w:t>CODE -&gt; ''</w:t>
+      </w:r>
+      <w:r>
+        <w:rPr>
+          <w:sz w:val="18"/>
+          <w:szCs w:val="18"/>
+          <w:lang w:eastAsia="ko-KR"/>
+        </w:rPr>
+        <w:tab/>
+      </w:r>
+    </w:p>
+    <w:p>
+      <w:pPr>
+        <w:widowControl/>
+        <w:wordWrap/>
+        <w:autoSpaceDE/>
+        <w:autoSpaceDN/>
+        <w:jc w:val="left"/>
+        <w:rPr>
+          <w:sz w:val="18"/>
+          <w:szCs w:val="18"/>
+          <w:lang w:eastAsia="ko-KR"/>
+        </w:rPr>
+      </w:pPr>
+      <w:r>
+        <w:rPr>
+          <w:sz w:val="18"/>
+          <w:szCs w:val="18"/>
+          <w:lang w:eastAsia="ko-KR"/>
+        </w:rPr>
+        <w:t xml:space="preserve">VDECL -&gt; </w:t>
+      </w:r>
+      <w:proofErr w:type="spellStart"/>
+      <w:r>
+        <w:rPr>
+          <w:sz w:val="18"/>
+          <w:szCs w:val="18"/>
+          <w:lang w:eastAsia="ko-KR"/>
+        </w:rPr>
+        <w:t>vtype</w:t>
+      </w:r>
+      <w:proofErr w:type="spellEnd"/>
+      <w:r>
+        <w:rPr>
+          <w:sz w:val="18"/>
+          <w:szCs w:val="18"/>
+          <w:lang w:eastAsia="ko-KR"/>
+        </w:rPr>
+        <w:t xml:space="preserve"> id semi</w:t>
+      </w:r>
+    </w:p>
+    <w:p>
+      <w:pPr>
+        <w:widowControl/>
+        <w:wordWrap/>
+        <w:autoSpaceDE/>
+        <w:autoSpaceDN/>
+        <w:jc w:val="left"/>
+        <w:rPr>
+          <w:sz w:val="18"/>
+          <w:szCs w:val="18"/>
+          <w:lang w:eastAsia="ko-KR"/>
+        </w:rPr>
+      </w:pPr>
+      <w:r>
+        <w:rPr>
+          <w:sz w:val="18"/>
+          <w:szCs w:val="18"/>
+          <w:lang w:eastAsia="ko-KR"/>
+        </w:rPr>
+        <w:t xml:space="preserve">VDECL -&gt; </w:t>
+      </w:r>
+      <w:proofErr w:type="spellStart"/>
+      <w:r>
+        <w:rPr>
+          <w:sz w:val="18"/>
+          <w:szCs w:val="18"/>
+          <w:lang w:eastAsia="ko-KR"/>
+        </w:rPr>
+        <w:t>vtype</w:t>
+      </w:r>
+      <w:proofErr w:type="spellEnd"/>
+      <w:r>
+        <w:rPr>
+          <w:sz w:val="18"/>
+          <w:szCs w:val="18"/>
+          <w:lang w:eastAsia="ko-KR"/>
+        </w:rPr>
+        <w:t xml:space="preserve"> ASSIGN </w:t>
+      </w:r>
+      <w:proofErr w:type="gramStart"/>
+      <w:r>
+        <w:rPr>
+          <w:sz w:val="18"/>
+          <w:szCs w:val="18"/>
+          <w:lang w:eastAsia="ko-KR"/>
+        </w:rPr>
+        <w:t>semi</w:t>
+      </w:r>
+      <w:proofErr w:type="gramEnd"/>
+    </w:p>
+    <w:p>
+      <w:pPr>
+        <w:widowControl/>
+        <w:wordWrap/>
+        <w:autoSpaceDE/>
+        <w:autoSpaceDN/>
+        <w:jc w:val="left"/>
+        <w:rPr>
+          <w:sz w:val="18"/>
+          <w:szCs w:val="18"/>
+          <w:lang w:eastAsia="ko-KR"/>
+        </w:rPr>
+      </w:pPr>
+      <w:r>
+        <w:rPr>
+          <w:sz w:val="18"/>
+          <w:szCs w:val="18"/>
+          <w:lang w:eastAsia="ko-KR"/>
+        </w:rPr>
+        <w:t xml:space="preserve">ASSIGN -&gt; id assign </w:t>
+      </w:r>
+      <w:proofErr w:type="gramStart"/>
+      <w:r>
+        <w:rPr>
+          <w:sz w:val="18"/>
+          <w:szCs w:val="18"/>
+          <w:lang w:eastAsia="ko-KR"/>
+        </w:rPr>
+        <w:t>RHS</w:t>
+      </w:r>
+      <w:proofErr w:type="gramEnd"/>
+    </w:p>
+    <w:p>
+      <w:pPr>
+        <w:widowControl/>
+        <w:wordWrap/>
+        <w:autoSpaceDE/>
+        <w:autoSpaceDN/>
+        <w:jc w:val="left"/>
+        <w:rPr>
+          <w:sz w:val="18"/>
+          <w:szCs w:val="18"/>
+          <w:lang w:eastAsia="ko-KR"/>
+        </w:rPr>
+      </w:pPr>
+      <w:r>
+        <w:rPr>
+          <w:sz w:val="18"/>
+          <w:szCs w:val="18"/>
+          <w:lang w:eastAsia="ko-KR"/>
+        </w:rPr>
+        <w:t>RHS -&gt; EXPR</w:t>
+      </w:r>
+    </w:p>
+    <w:p>
+      <w:pPr>
+        <w:widowControl/>
+        <w:wordWrap/>
+        <w:autoSpaceDE/>
+        <w:autoSpaceDN/>
+        <w:jc w:val="left"/>
+        <w:rPr>
+          <w:sz w:val="18"/>
+          <w:szCs w:val="18"/>
+          <w:lang w:eastAsia="ko-KR"/>
+        </w:rPr>
+      </w:pPr>
+      <w:r>
+        <w:rPr>
+          <w:sz w:val="18"/>
+          <w:szCs w:val="18"/>
+          <w:lang w:eastAsia="ko-KR"/>
+        </w:rPr>
+        <w:t>RHS -&gt; character</w:t>
+      </w:r>
+    </w:p>
+    <w:p>
+      <w:pPr>
+        <w:widowControl/>
+        <w:wordWrap/>
+        <w:autoSpaceDE/>
+        <w:autoSpaceDN/>
+        <w:jc w:val="left"/>
+        <w:rPr>
+          <w:sz w:val="18"/>
+          <w:szCs w:val="18"/>
+          <w:lang w:eastAsia="ko-KR"/>
+        </w:rPr>
+      </w:pPr>
+      <w:r>
+        <w:rPr>
+          <w:sz w:val="18"/>
+          <w:szCs w:val="18"/>
+          <w:lang w:eastAsia="ko-KR"/>
+        </w:rPr>
+        <w:t>RHS -&gt; string</w:t>
+      </w:r>
+    </w:p>
+    <w:p>
+      <w:pPr>
+        <w:widowControl/>
+        <w:wordWrap/>
+        <w:autoSpaceDE/>
+        <w:autoSpaceDN/>
+        <w:jc w:val="left"/>
+        <w:rPr>
+          <w:sz w:val="18"/>
+          <w:szCs w:val="18"/>
+          <w:lang w:eastAsia="ko-KR"/>
+        </w:rPr>
+      </w:pPr>
+      <w:r>
+        <w:rPr>
+          <w:sz w:val="18"/>
+          <w:szCs w:val="18"/>
+          <w:lang w:eastAsia="ko-KR"/>
+        </w:rPr>
+        <w:t xml:space="preserve">RHS -&gt; </w:t>
+      </w:r>
+      <w:proofErr w:type="spellStart"/>
+      <w:r>
+        <w:rPr>
+          <w:sz w:val="18"/>
+          <w:szCs w:val="18"/>
+          <w:lang w:eastAsia="ko-KR"/>
+        </w:rPr>
+        <w:t>boolstr</w:t>
+      </w:r>
+      <w:proofErr w:type="spellEnd"/>
+    </w:p>
+    <w:p>
+      <w:pPr>
+        <w:widowControl/>
+        <w:wordWrap/>
+        <w:autoSpaceDE/>
+        <w:autoSpaceDN/>
+        <w:jc w:val="left"/>
+        <w:rPr>
+          <w:sz w:val="18"/>
+          <w:szCs w:val="18"/>
+          <w:lang w:eastAsia="ko-KR"/>
+        </w:rPr>
+      </w:pPr>
+      <w:r>
+        <w:rPr>
+          <w:sz w:val="18"/>
+          <w:szCs w:val="18"/>
+          <w:lang w:eastAsia="ko-KR"/>
+        </w:rPr>
+        <w:t xml:space="preserve">EXPR -&gt; TERM </w:t>
+      </w:r>
+      <w:proofErr w:type="spellStart"/>
+      <w:r>
+        <w:rPr>
+          <w:sz w:val="18"/>
+          <w:szCs w:val="18"/>
+          <w:lang w:eastAsia="ko-KR"/>
+        </w:rPr>
+        <w:t>addsub</w:t>
+      </w:r>
+      <w:proofErr w:type="spellEnd"/>
+      <w:r>
+        <w:rPr>
+          <w:sz w:val="18"/>
+          <w:szCs w:val="18"/>
+          <w:lang w:eastAsia="ko-KR"/>
+        </w:rPr>
+        <w:t xml:space="preserve"> EXPR</w:t>
+      </w:r>
+    </w:p>
+    <w:p>
+      <w:pPr>
+        <w:widowControl/>
+        <w:wordWrap/>
+        <w:autoSpaceDE/>
+        <w:autoSpaceDN/>
+        <w:jc w:val="left"/>
+        <w:rPr>
+          <w:sz w:val="18"/>
+          <w:szCs w:val="18"/>
+          <w:lang w:eastAsia="ko-KR"/>
+        </w:rPr>
+      </w:pPr>
+      <w:r>
+        <w:rPr>
+          <w:sz w:val="18"/>
+          <w:szCs w:val="18"/>
+          <w:lang w:eastAsia="ko-KR"/>
+        </w:rPr>
+        <w:t>EXPR -&gt; TERM</w:t>
+      </w:r>
+      <w:r>
+        <w:rPr>
+          <w:sz w:val="18"/>
+          <w:szCs w:val="18"/>
+          <w:lang w:eastAsia="ko-KR"/>
+        </w:rPr>
+        <w:tab/>
+      </w:r>
+    </w:p>
+    <w:p>
+      <w:pPr>
+        <w:widowControl/>
+        <w:wordWrap/>
+        <w:autoSpaceDE/>
+        <w:autoSpaceDN/>
+        <w:jc w:val="left"/>
+        <w:rPr>
+          <w:sz w:val="18"/>
+          <w:szCs w:val="18"/>
+          <w:lang w:eastAsia="ko-KR"/>
+        </w:rPr>
+      </w:pPr>
+      <w:r>
+        <w:rPr>
+          <w:sz w:val="18"/>
+          <w:szCs w:val="18"/>
+          <w:lang w:eastAsia="ko-KR"/>
+        </w:rPr>
+        <w:t xml:space="preserve">TERM -&gt; FACT </w:t>
+      </w:r>
+      <w:proofErr w:type="spellStart"/>
+      <w:r>
+        <w:rPr>
+          <w:sz w:val="18"/>
+          <w:szCs w:val="18"/>
+          <w:lang w:eastAsia="ko-KR"/>
+        </w:rPr>
+        <w:t>multdiv</w:t>
+      </w:r>
+      <w:proofErr w:type="spellEnd"/>
+      <w:r>
+        <w:rPr>
+          <w:sz w:val="18"/>
+          <w:szCs w:val="18"/>
+          <w:lang w:eastAsia="ko-KR"/>
+        </w:rPr>
+        <w:t xml:space="preserve"> TERM</w:t>
+      </w:r>
+    </w:p>
+    <w:p>
+      <w:pPr>
+        <w:widowControl/>
+        <w:wordWrap/>
+        <w:autoSpaceDE/>
+        <w:autoSpaceDN/>
+        <w:jc w:val="left"/>
+        <w:rPr>
+          <w:sz w:val="18"/>
+          <w:szCs w:val="18"/>
+          <w:lang w:eastAsia="ko-KR"/>
+        </w:rPr>
+      </w:pPr>
+      <w:r>
+        <w:rPr>
+          <w:sz w:val="18"/>
+          <w:szCs w:val="18"/>
+          <w:lang w:eastAsia="ko-KR"/>
+        </w:rPr>
+        <w:t>TERM -&gt; FACT</w:t>
+      </w:r>
+    </w:p>
+    <w:p>
+      <w:pPr>
+        <w:widowControl/>
+        <w:wordWrap/>
+        <w:autoSpaceDE/>
+        <w:autoSpaceDN/>
+        <w:jc w:val="left"/>
+        <w:rPr>
+          <w:sz w:val="18"/>
+          <w:szCs w:val="18"/>
+          <w:lang w:eastAsia="ko-KR"/>
+        </w:rPr>
+      </w:pPr>
+      <w:r>
+        <w:rPr>
+          <w:sz w:val="18"/>
+          <w:szCs w:val="18"/>
+          <w:lang w:eastAsia="ko-KR"/>
+        </w:rPr>
+        <w:t>FACT -&gt; num</w:t>
+      </w:r>
+    </w:p>
+    <w:p>
+      <w:pPr>
+        <w:widowControl/>
+        <w:wordWrap/>
+        <w:autoSpaceDE/>
+        <w:autoSpaceDN/>
+        <w:jc w:val="left"/>
+        <w:rPr>
+          <w:sz w:val="18"/>
+          <w:szCs w:val="18"/>
+          <w:lang w:eastAsia="ko-KR"/>
+        </w:rPr>
+      </w:pPr>
+      <w:r>
+        <w:rPr>
+          <w:sz w:val="18"/>
+          <w:szCs w:val="18"/>
+          <w:lang w:eastAsia="ko-KR"/>
+        </w:rPr>
+        <w:t xml:space="preserve">FACT -&gt; </w:t>
+      </w:r>
+      <w:proofErr w:type="spellStart"/>
+      <w:r>
+        <w:rPr>
+          <w:sz w:val="18"/>
+          <w:szCs w:val="18"/>
+          <w:lang w:eastAsia="ko-KR"/>
+        </w:rPr>
+        <w:t>lparen</w:t>
+      </w:r>
+      <w:proofErr w:type="spellEnd"/>
+      <w:r>
+        <w:rPr>
+          <w:sz w:val="18"/>
+          <w:szCs w:val="18"/>
+          <w:lang w:eastAsia="ko-KR"/>
+        </w:rPr>
+        <w:t xml:space="preserve"> EXPR </w:t>
+      </w:r>
+      <w:proofErr w:type="spellStart"/>
+      <w:r>
+        <w:rPr>
+          <w:sz w:val="18"/>
+          <w:szCs w:val="18"/>
+          <w:lang w:eastAsia="ko-KR"/>
+        </w:rPr>
+        <w:t>rparen</w:t>
+      </w:r>
+      <w:proofErr w:type="spellEnd"/>
+    </w:p>
+    <w:p>
+      <w:pPr>
+        <w:widowControl/>
+        <w:wordWrap/>
+        <w:autoSpaceDE/>
+        <w:autoSpaceDN/>
+        <w:jc w:val="left"/>
+        <w:rPr>
+          <w:sz w:val="18"/>
+          <w:szCs w:val="18"/>
+          <w:lang w:eastAsia="ko-KR"/>
+        </w:rPr>
+      </w:pPr>
+      <w:r>
+        <w:rPr>
+          <w:sz w:val="18"/>
+          <w:szCs w:val="18"/>
+          <w:lang w:eastAsia="ko-KR"/>
+        </w:rPr>
+        <w:t>FACT -&gt; id</w:t>
+      </w:r>
+    </w:p>
+    <w:p>
+      <w:pPr>
+        <w:widowControl/>
+        <w:wordWrap/>
+        <w:autoSpaceDE/>
+        <w:autoSpaceDN/>
+        <w:jc w:val="left"/>
+        <w:rPr>
+          <w:sz w:val="18"/>
+          <w:szCs w:val="18"/>
+          <w:lang w:eastAsia="ko-KR"/>
+        </w:rPr>
+      </w:pPr>
+      <w:r>
+        <w:rPr>
+          <w:sz w:val="18"/>
+          <w:szCs w:val="18"/>
+          <w:lang w:eastAsia="ko-KR"/>
+        </w:rPr>
+        <w:t xml:space="preserve">FDECL -&gt; </w:t>
+      </w:r>
+      <w:proofErr w:type="spellStart"/>
+      <w:r>
+        <w:rPr>
+          <w:sz w:val="18"/>
+          <w:szCs w:val="18"/>
+          <w:lang w:eastAsia="ko-KR"/>
+        </w:rPr>
+        <w:t>vtype</w:t>
+      </w:r>
+      <w:proofErr w:type="spellEnd"/>
+      <w:r>
+        <w:rPr>
+          <w:sz w:val="18"/>
+          <w:szCs w:val="18"/>
+          <w:lang w:eastAsia="ko-KR"/>
+        </w:rPr>
+        <w:t xml:space="preserve"> id </w:t>
+      </w:r>
+      <w:proofErr w:type="spellStart"/>
+      <w:r>
+        <w:rPr>
+          <w:sz w:val="18"/>
+          <w:szCs w:val="18"/>
+          <w:lang w:eastAsia="ko-KR"/>
+        </w:rPr>
+        <w:t>lparen</w:t>
+      </w:r>
+      <w:proofErr w:type="spellEnd"/>
+      <w:r>
+        <w:rPr>
+          <w:sz w:val="18"/>
+          <w:szCs w:val="18"/>
+          <w:lang w:eastAsia="ko-KR"/>
+        </w:rPr>
+        <w:t xml:space="preserve"> ARG </w:t>
+      </w:r>
+      <w:proofErr w:type="spellStart"/>
+      <w:r>
+        <w:rPr>
+          <w:sz w:val="18"/>
+          <w:szCs w:val="18"/>
+          <w:lang w:eastAsia="ko-KR"/>
+        </w:rPr>
+        <w:t>rparen</w:t>
+      </w:r>
+      <w:proofErr w:type="spellEnd"/>
+      <w:r>
+        <w:rPr>
+          <w:sz w:val="18"/>
+          <w:szCs w:val="18"/>
+          <w:lang w:eastAsia="ko-KR"/>
+        </w:rPr>
+        <w:t xml:space="preserve"> </w:t>
+      </w:r>
+      <w:proofErr w:type="spellStart"/>
+      <w:r>
+        <w:rPr>
+          <w:sz w:val="18"/>
+          <w:szCs w:val="18"/>
+          <w:lang w:eastAsia="ko-KR"/>
+        </w:rPr>
+        <w:t>lbrace</w:t>
+      </w:r>
+      <w:proofErr w:type="spellEnd"/>
+      <w:r>
+        <w:rPr>
+          <w:sz w:val="18"/>
+          <w:szCs w:val="18"/>
+          <w:lang w:eastAsia="ko-KR"/>
+        </w:rPr>
+        <w:t xml:space="preserve"> BLOCK RETURN </w:t>
+      </w:r>
+      <w:proofErr w:type="spellStart"/>
+      <w:r>
+        <w:rPr>
+          <w:sz w:val="18"/>
+          <w:szCs w:val="18"/>
+          <w:lang w:eastAsia="ko-KR"/>
+        </w:rPr>
+        <w:t>rbrace</w:t>
+      </w:r>
+      <w:proofErr w:type="spellEnd"/>
+      <w:r>
+        <w:rPr>
+          <w:sz w:val="18"/>
+          <w:szCs w:val="18"/>
+          <w:lang w:eastAsia="ko-KR"/>
+        </w:rPr>
+        <w:t xml:space="preserve"> </w:t>
+      </w:r>
+    </w:p>
+    <w:p>
+      <w:pPr>
+        <w:widowControl/>
+        <w:wordWrap/>
+        <w:autoSpaceDE/>
+        <w:autoSpaceDN/>
+        <w:jc w:val="left"/>
+        <w:rPr>
+          <w:sz w:val="18"/>
+          <w:szCs w:val="18"/>
+          <w:lang w:eastAsia="ko-KR"/>
+        </w:rPr>
+      </w:pPr>
+      <w:r>
+        <w:rPr>
+          <w:sz w:val="18"/>
+          <w:szCs w:val="18"/>
+          <w:lang w:eastAsia="ko-KR"/>
+        </w:rPr>
+        <w:t xml:space="preserve">ARG -&gt; </w:t>
+      </w:r>
+      <w:proofErr w:type="spellStart"/>
+      <w:r>
+        <w:rPr>
+          <w:sz w:val="18"/>
+          <w:szCs w:val="18"/>
+          <w:lang w:eastAsia="ko-KR"/>
+        </w:rPr>
+        <w:t>vtype</w:t>
+      </w:r>
+      <w:proofErr w:type="spellEnd"/>
+      <w:r>
+        <w:rPr>
+          <w:sz w:val="18"/>
+          <w:szCs w:val="18"/>
+          <w:lang w:eastAsia="ko-KR"/>
+        </w:rPr>
+        <w:t xml:space="preserve"> id MOREARGS</w:t>
+      </w:r>
+    </w:p>
+    <w:p>
+      <w:pPr>
+        <w:widowControl/>
+        <w:wordWrap/>
+        <w:autoSpaceDE/>
+        <w:autoSpaceDN/>
+        <w:jc w:val="left"/>
+        <w:rPr>
+          <w:sz w:val="18"/>
+          <w:szCs w:val="18"/>
+          <w:lang w:eastAsia="ko-KR"/>
+        </w:rPr>
+      </w:pPr>
+      <w:r>
+        <w:rPr>
+          <w:sz w:val="18"/>
+          <w:szCs w:val="18"/>
+          <w:lang w:eastAsia="ko-KR"/>
+        </w:rPr>
+        <w:t>ARG -&gt; ''</w:t>
+      </w:r>
+      <w:r>
+        <w:rPr>
+          <w:sz w:val="18"/>
+          <w:szCs w:val="18"/>
+          <w:lang w:eastAsia="ko-KR"/>
+        </w:rPr>
+        <w:tab/>
+      </w:r>
+    </w:p>
+    <w:p>
+      <w:pPr>
+        <w:widowControl/>
+        <w:wordWrap/>
+        <w:autoSpaceDE/>
+        <w:autoSpaceDN/>
+        <w:jc w:val="left"/>
+        <w:rPr>
+          <w:sz w:val="18"/>
+          <w:szCs w:val="18"/>
+          <w:lang w:eastAsia="ko-KR"/>
+        </w:rPr>
+      </w:pPr>
+      <w:r>
+        <w:rPr>
+          <w:sz w:val="18"/>
+          <w:szCs w:val="18"/>
+          <w:lang w:eastAsia="ko-KR"/>
+        </w:rPr>
+        <w:t xml:space="preserve">MOREARGS -&gt; comma </w:t>
+      </w:r>
+      <w:proofErr w:type="spellStart"/>
+      <w:r>
+        <w:rPr>
+          <w:sz w:val="18"/>
+          <w:szCs w:val="18"/>
+          <w:lang w:eastAsia="ko-KR"/>
+        </w:rPr>
+        <w:t>vtype</w:t>
+      </w:r>
+      <w:proofErr w:type="spellEnd"/>
+      <w:r>
+        <w:rPr>
+          <w:sz w:val="18"/>
+          <w:szCs w:val="18"/>
+          <w:lang w:eastAsia="ko-KR"/>
+        </w:rPr>
+        <w:t xml:space="preserve"> id MOREARGS</w:t>
+      </w:r>
+    </w:p>
+    <w:p>
+      <w:pPr>
+        <w:widowControl/>
+        <w:wordWrap/>
+        <w:autoSpaceDE/>
+        <w:autoSpaceDN/>
+        <w:jc w:val="left"/>
+        <w:rPr>
+          <w:sz w:val="18"/>
+          <w:szCs w:val="18"/>
+          <w:lang w:eastAsia="ko-KR"/>
+        </w:rPr>
+      </w:pPr>
+      <w:r>
+        <w:rPr>
+          <w:sz w:val="18"/>
+          <w:szCs w:val="18"/>
+          <w:lang w:eastAsia="ko-KR"/>
+        </w:rPr>
+        <w:t>MOREARGS -&gt; ''</w:t>
+      </w:r>
+    </w:p>
+    <w:p>
+      <w:pPr>
+        <w:widowControl/>
+        <w:wordWrap/>
+        <w:autoSpaceDE/>
+        <w:autoSpaceDN/>
+        <w:jc w:val="left"/>
+        <w:rPr>
+          <w:sz w:val="18"/>
+          <w:szCs w:val="18"/>
+          <w:lang w:eastAsia="ko-KR"/>
+        </w:rPr>
+      </w:pPr>
+      <w:r>
+        <w:rPr>
+          <w:sz w:val="18"/>
+          <w:szCs w:val="18"/>
+          <w:lang w:eastAsia="ko-KR"/>
+        </w:rPr>
+        <w:t>BLOCK -&gt; STMT BLOCK</w:t>
+      </w:r>
+    </w:p>
+    <w:p>
+      <w:pPr>
+        <w:widowControl/>
+        <w:wordWrap/>
+        <w:autoSpaceDE/>
+        <w:autoSpaceDN/>
+        <w:jc w:val="left"/>
+        <w:rPr>
+          <w:sz w:val="18"/>
+          <w:szCs w:val="18"/>
+          <w:lang w:eastAsia="ko-KR"/>
+        </w:rPr>
+      </w:pPr>
+      <w:r>
+        <w:rPr>
+          <w:sz w:val="18"/>
+          <w:szCs w:val="18"/>
+          <w:lang w:eastAsia="ko-KR"/>
+        </w:rPr>
+        <w:t>BLOCK -&gt; ''</w:t>
+      </w:r>
+    </w:p>
+    <w:p>
+      <w:pPr>
+        <w:widowControl/>
+        <w:wordWrap/>
+        <w:autoSpaceDE/>
+        <w:autoSpaceDN/>
+        <w:jc w:val="left"/>
+        <w:rPr>
+          <w:sz w:val="18"/>
+          <w:szCs w:val="18"/>
+          <w:lang w:eastAsia="ko-KR"/>
+        </w:rPr>
+      </w:pPr>
+      <w:r>
+        <w:rPr>
+          <w:sz w:val="18"/>
+          <w:szCs w:val="18"/>
+          <w:lang w:eastAsia="ko-KR"/>
+        </w:rPr>
+        <w:t>STMT -&gt; VDECL</w:t>
+      </w:r>
+    </w:p>
+    <w:p>
+      <w:pPr>
+        <w:widowControl/>
+        <w:wordWrap/>
+        <w:autoSpaceDE/>
+        <w:autoSpaceDN/>
+        <w:jc w:val="left"/>
+        <w:rPr>
+          <w:sz w:val="18"/>
+          <w:szCs w:val="18"/>
+          <w:lang w:eastAsia="ko-KR"/>
+        </w:rPr>
+      </w:pPr>
+      <w:r>
+        <w:rPr>
+          <w:sz w:val="18"/>
+          <w:szCs w:val="18"/>
+          <w:lang w:eastAsia="ko-KR"/>
+        </w:rPr>
+        <w:t>STMT -&gt; ASSIGN semi</w:t>
+      </w:r>
+    </w:p>
+    <w:p>
+      <w:pPr>
+        <w:widowControl/>
+        <w:wordWrap/>
+        <w:autoSpaceDE/>
+        <w:autoSpaceDN/>
+        <w:jc w:val="left"/>
+        <w:rPr>
+          <w:sz w:val="18"/>
+          <w:szCs w:val="18"/>
+          <w:lang w:eastAsia="ko-KR"/>
+        </w:rPr>
+      </w:pPr>
+      <w:r>
+        <w:rPr>
+          <w:sz w:val="18"/>
+          <w:szCs w:val="18"/>
+          <w:lang w:eastAsia="ko-KR"/>
+        </w:rPr>
+        <w:t>STMT -&gt; CALL semi</w:t>
+      </w:r>
+    </w:p>
+    <w:p>
+      <w:pPr>
+        <w:widowControl/>
+        <w:wordWrap/>
+        <w:autoSpaceDE/>
+        <w:autoSpaceDN/>
+        <w:jc w:val="left"/>
+        <w:rPr>
+          <w:sz w:val="18"/>
+          <w:szCs w:val="18"/>
+          <w:lang w:eastAsia="ko-KR"/>
+        </w:rPr>
+      </w:pPr>
+      <w:r>
+        <w:rPr>
+          <w:sz w:val="18"/>
+          <w:szCs w:val="18"/>
+          <w:lang w:eastAsia="ko-KR"/>
+        </w:rPr>
+        <w:t xml:space="preserve">STMT -&gt; if </w:t>
+      </w:r>
+      <w:proofErr w:type="spellStart"/>
+      <w:r>
+        <w:rPr>
+          <w:sz w:val="18"/>
+          <w:szCs w:val="18"/>
+          <w:lang w:eastAsia="ko-KR"/>
+        </w:rPr>
+        <w:t>lparen</w:t>
+      </w:r>
+      <w:proofErr w:type="spellEnd"/>
+      <w:r>
+        <w:rPr>
+          <w:sz w:val="18"/>
+          <w:szCs w:val="18"/>
+          <w:lang w:eastAsia="ko-KR"/>
+        </w:rPr>
+        <w:t xml:space="preserve"> COND </w:t>
+      </w:r>
+      <w:proofErr w:type="spellStart"/>
+      <w:r>
+        <w:rPr>
+          <w:sz w:val="18"/>
+          <w:szCs w:val="18"/>
+          <w:lang w:eastAsia="ko-KR"/>
+        </w:rPr>
+        <w:t>rparen</w:t>
+      </w:r>
+      <w:proofErr w:type="spellEnd"/>
+      <w:r>
+        <w:rPr>
+          <w:sz w:val="18"/>
+          <w:szCs w:val="18"/>
+          <w:lang w:eastAsia="ko-KR"/>
+        </w:rPr>
+        <w:t xml:space="preserve"> </w:t>
+      </w:r>
+      <w:proofErr w:type="spellStart"/>
+      <w:r>
+        <w:rPr>
+          <w:sz w:val="18"/>
+          <w:szCs w:val="18"/>
+          <w:lang w:eastAsia="ko-KR"/>
+        </w:rPr>
+        <w:t>lbrace</w:t>
+      </w:r>
+      <w:proofErr w:type="spellEnd"/>
+      <w:r>
+        <w:rPr>
+          <w:sz w:val="18"/>
+          <w:szCs w:val="18"/>
+          <w:lang w:eastAsia="ko-KR"/>
+        </w:rPr>
+        <w:t xml:space="preserve"> BLOCK </w:t>
+      </w:r>
+      <w:proofErr w:type="spellStart"/>
+      <w:r>
+        <w:rPr>
+          <w:sz w:val="18"/>
+          <w:szCs w:val="18"/>
+          <w:lang w:eastAsia="ko-KR"/>
+        </w:rPr>
+        <w:t>rbrace</w:t>
+      </w:r>
+      <w:proofErr w:type="spellEnd"/>
+      <w:r>
+        <w:rPr>
+          <w:sz w:val="18"/>
+          <w:szCs w:val="18"/>
+          <w:lang w:eastAsia="ko-KR"/>
+        </w:rPr>
+        <w:t xml:space="preserve"> ELSE</w:t>
+      </w:r>
+    </w:p>
+    <w:p>
+      <w:pPr>
+        <w:widowControl/>
+        <w:wordWrap/>
+        <w:autoSpaceDE/>
+        <w:autoSpaceDN/>
+        <w:jc w:val="left"/>
+        <w:rPr>
+          <w:sz w:val="18"/>
+          <w:szCs w:val="18"/>
+          <w:lang w:eastAsia="ko-KR"/>
+        </w:rPr>
+      </w:pPr>
+      <w:r>
+        <w:rPr>
+          <w:sz w:val="18"/>
+          <w:szCs w:val="18"/>
+          <w:lang w:eastAsia="ko-KR"/>
+        </w:rPr>
+        <w:t xml:space="preserve">STMT -&gt; while </w:t>
+      </w:r>
+      <w:proofErr w:type="spellStart"/>
+      <w:r>
+        <w:rPr>
+          <w:sz w:val="18"/>
+          <w:szCs w:val="18"/>
+          <w:lang w:eastAsia="ko-KR"/>
+        </w:rPr>
+        <w:t>lparen</w:t>
+      </w:r>
+      <w:proofErr w:type="spellEnd"/>
+      <w:r>
+        <w:rPr>
+          <w:sz w:val="18"/>
+          <w:szCs w:val="18"/>
+          <w:lang w:eastAsia="ko-KR"/>
+        </w:rPr>
+        <w:t xml:space="preserve"> COND </w:t>
+      </w:r>
+      <w:proofErr w:type="spellStart"/>
+      <w:r>
+        <w:rPr>
+          <w:sz w:val="18"/>
+          <w:szCs w:val="18"/>
+          <w:lang w:eastAsia="ko-KR"/>
+        </w:rPr>
+        <w:t>rparen</w:t>
+      </w:r>
+      <w:proofErr w:type="spellEnd"/>
+      <w:r>
+        <w:rPr>
+          <w:sz w:val="18"/>
+          <w:szCs w:val="18"/>
+          <w:lang w:eastAsia="ko-KR"/>
+        </w:rPr>
+        <w:t xml:space="preserve"> </w:t>
+      </w:r>
+      <w:proofErr w:type="spellStart"/>
+      <w:r>
+        <w:rPr>
+          <w:sz w:val="18"/>
+          <w:szCs w:val="18"/>
+          <w:lang w:eastAsia="ko-KR"/>
+        </w:rPr>
+        <w:t>lbrace</w:t>
+      </w:r>
+      <w:proofErr w:type="spellEnd"/>
+      <w:r>
+        <w:rPr>
+          <w:sz w:val="18"/>
+          <w:szCs w:val="18"/>
+          <w:lang w:eastAsia="ko-KR"/>
+        </w:rPr>
+        <w:t xml:space="preserve"> BLOCK </w:t>
+      </w:r>
+      <w:proofErr w:type="spellStart"/>
+      <w:r>
+        <w:rPr>
+          <w:sz w:val="18"/>
+          <w:szCs w:val="18"/>
+          <w:lang w:eastAsia="ko-KR"/>
+        </w:rPr>
+        <w:t>rbrace</w:t>
+      </w:r>
+      <w:proofErr w:type="spellEnd"/>
+    </w:p>
+    <w:p>
+      <w:pPr>
+        <w:widowControl/>
+        <w:wordWrap/>
+        <w:autoSpaceDE/>
+        <w:autoSpaceDN/>
+        <w:jc w:val="left"/>
+        <w:rPr>
+          <w:sz w:val="18"/>
+          <w:szCs w:val="18"/>
+          <w:lang w:eastAsia="ko-KR"/>
+        </w:rPr>
+      </w:pPr>
+      <w:r>
+        <w:rPr>
+          <w:sz w:val="18"/>
+          <w:szCs w:val="18"/>
+          <w:lang w:eastAsia="ko-KR"/>
+        </w:rPr>
+        <w:t xml:space="preserve">CALL -&gt; id </w:t>
+      </w:r>
+      <w:proofErr w:type="spellStart"/>
+      <w:r>
+        <w:rPr>
+          <w:sz w:val="18"/>
+          <w:szCs w:val="18"/>
+          <w:lang w:eastAsia="ko-KR"/>
+        </w:rPr>
+        <w:t>lparen</w:t>
+      </w:r>
+      <w:proofErr w:type="spellEnd"/>
+      <w:r>
+        <w:rPr>
+          <w:sz w:val="18"/>
+          <w:szCs w:val="18"/>
+          <w:lang w:eastAsia="ko-KR"/>
+        </w:rPr>
+        <w:t xml:space="preserve"> ARGVAL </w:t>
+      </w:r>
+      <w:proofErr w:type="spellStart"/>
+      <w:r>
+        <w:rPr>
+          <w:sz w:val="18"/>
+          <w:szCs w:val="18"/>
+          <w:lang w:eastAsia="ko-KR"/>
+        </w:rPr>
+        <w:t>rparen</w:t>
+      </w:r>
+      <w:proofErr w:type="spellEnd"/>
+    </w:p>
+    <w:p>
+      <w:pPr>
+        <w:widowControl/>
+        <w:wordWrap/>
+        <w:autoSpaceDE/>
+        <w:autoSpaceDN/>
+        <w:jc w:val="left"/>
+        <w:rPr>
+          <w:sz w:val="18"/>
+          <w:szCs w:val="18"/>
+          <w:lang w:eastAsia="ko-KR"/>
+        </w:rPr>
+      </w:pPr>
+      <w:r>
+        <w:rPr>
+          <w:sz w:val="18"/>
+          <w:szCs w:val="18"/>
+          <w:lang w:eastAsia="ko-KR"/>
+        </w:rPr>
+        <w:t>ARGVAL -&gt; EXPR MOREARGVAL</w:t>
+      </w:r>
+    </w:p>
+    <w:p>
+      <w:pPr>
+        <w:widowControl/>
+        <w:wordWrap/>
+        <w:autoSpaceDE/>
+        <w:autoSpaceDN/>
+        <w:jc w:val="left"/>
+        <w:rPr>
+          <w:sz w:val="18"/>
+          <w:szCs w:val="18"/>
+          <w:lang w:eastAsia="ko-KR"/>
+        </w:rPr>
+      </w:pPr>
+      <w:r>
+        <w:rPr>
+          <w:sz w:val="18"/>
+          <w:szCs w:val="18"/>
+          <w:lang w:eastAsia="ko-KR"/>
+        </w:rPr>
+        <w:t>ARGVAL -&gt; ''</w:t>
+      </w:r>
+    </w:p>
+    <w:p>
+      <w:pPr>
+        <w:widowControl/>
+        <w:wordWrap/>
+        <w:autoSpaceDE/>
+        <w:autoSpaceDN/>
+        <w:jc w:val="left"/>
+        <w:rPr>
+          <w:sz w:val="18"/>
+          <w:szCs w:val="18"/>
+          <w:lang w:eastAsia="ko-KR"/>
+        </w:rPr>
+      </w:pPr>
+      <w:r>
+        <w:rPr>
+          <w:sz w:val="18"/>
+          <w:szCs w:val="18"/>
+          <w:lang w:eastAsia="ko-KR"/>
+        </w:rPr>
+        <w:t>MOREARGVAL -&gt; comma EXPR MOREARGVAL</w:t>
+      </w:r>
+    </w:p>
+    <w:p>
+      <w:pPr>
+        <w:widowControl/>
+        <w:wordWrap/>
+        <w:autoSpaceDE/>
+        <w:autoSpaceDN/>
+        <w:jc w:val="left"/>
+        <w:rPr>
+          <w:sz w:val="18"/>
+          <w:szCs w:val="18"/>
+          <w:lang w:eastAsia="ko-KR"/>
+        </w:rPr>
+      </w:pPr>
+      <w:r>
+        <w:rPr>
+          <w:sz w:val="18"/>
+          <w:szCs w:val="18"/>
+          <w:lang w:eastAsia="ko-KR"/>
+        </w:rPr>
+        <w:t>MOREARGVAL -&gt; ''</w:t>
+      </w:r>
+    </w:p>
+    <w:p>
+      <w:pPr>
+        <w:rPr>
+          <w:color w:val="2F5496" w:themeColor="accent1" w:themeShade="BF"/>
+          <w:sz w:val="22"/>
+          <w:szCs w:val="22"/>
+          <w:lang w:eastAsia="ko-KR"/>
+        </w:rPr>
+      </w:pPr>
+      <w:r>
+        <w:rPr>
+          <w:color w:val="2F5496" w:themeColor="accent1" w:themeShade="BF"/>
+          <w:sz w:val="22"/>
+          <w:szCs w:val="22"/>
+          <w:lang w:eastAsia="ko-KR"/>
+        </w:rPr>
+        <w:t>COND -&gt;</w:t>
+      </w:r>
+      <w:r>
+        <w:rPr>
+          <w:color w:val="2F5496" w:themeColor="accent1" w:themeShade="BF"/>
+          <w:sz w:val="22"/>
+          <w:szCs w:val="22"/>
+          <w:lang w:eastAsia="ko-KR"/>
+        </w:rPr>
+        <w:t xml:space="preserve"> </w:t>
+      </w:r>
+      <w:r>
+        <w:rPr>
+          <w:color w:val="2F5496" w:themeColor="accent1" w:themeShade="BF"/>
+          <w:sz w:val="22"/>
+          <w:szCs w:val="22"/>
+          <w:lang w:eastAsia="ko-KR"/>
+        </w:rPr>
+        <w:t>COND_EXPR</w:t>
+      </w:r>
+      <w:r>
+        <w:rPr>
+          <w:color w:val="2F5496" w:themeColor="accent1" w:themeShade="BF"/>
+          <w:sz w:val="22"/>
+          <w:szCs w:val="22"/>
+          <w:lang w:eastAsia="ko-KR"/>
+        </w:rPr>
+        <w:t xml:space="preserve"> </w:t>
+      </w:r>
+      <w:r>
+        <w:rPr>
+          <w:color w:val="2F5496" w:themeColor="accent1" w:themeShade="BF"/>
+          <w:sz w:val="22"/>
+          <w:szCs w:val="22"/>
+          <w:lang w:eastAsia="ko-KR"/>
+        </w:rPr>
+        <w:t>LOGIC_EXPR</w:t>
+      </w:r>
+    </w:p>
+    <w:p>
+      <w:pPr>
+        <w:rPr>
+          <w:color w:val="2F5496" w:themeColor="accent1" w:themeShade="BF"/>
+          <w:sz w:val="22"/>
+          <w:szCs w:val="22"/>
+          <w:lang w:eastAsia="ko-KR"/>
+        </w:rPr>
+      </w:pPr>
+      <w:r>
+        <w:rPr>
+          <w:color w:val="2F5496" w:themeColor="accent1" w:themeShade="BF"/>
+          <w:sz w:val="22"/>
+          <w:szCs w:val="22"/>
+          <w:lang w:eastAsia="ko-KR"/>
+        </w:rPr>
+        <w:t>COND</w:t>
+      </w:r>
+      <w:r>
+        <w:rPr>
+          <w:color w:val="2F5496" w:themeColor="accent1" w:themeShade="BF"/>
+          <w:sz w:val="22"/>
+          <w:szCs w:val="22"/>
+          <w:lang w:eastAsia="ko-KR"/>
+        </w:rPr>
+        <w:t xml:space="preserve">_EXPR -&gt; </w:t>
+      </w:r>
+      <w:proofErr w:type="spellStart"/>
+      <w:r>
+        <w:rPr>
+          <w:color w:val="2F5496" w:themeColor="accent1" w:themeShade="BF"/>
+          <w:sz w:val="22"/>
+          <w:szCs w:val="22"/>
+          <w:lang w:eastAsia="ko-KR"/>
+        </w:rPr>
+        <w:t>boolstr</w:t>
+      </w:r>
+      <w:proofErr w:type="spellEnd"/>
+    </w:p>
+    <w:p>
+      <w:pPr>
+        <w:rPr>
+          <w:color w:val="2F5496" w:themeColor="accent1" w:themeShade="BF"/>
+          <w:sz w:val="22"/>
+          <w:szCs w:val="22"/>
+          <w:lang w:eastAsia="ko-KR"/>
+        </w:rPr>
+      </w:pPr>
+      <w:r>
+        <w:rPr>
+          <w:color w:val="2F5496" w:themeColor="accent1" w:themeShade="BF"/>
+          <w:sz w:val="22"/>
+          <w:szCs w:val="22"/>
+          <w:lang w:eastAsia="ko-KR"/>
+        </w:rPr>
+        <w:t>COND</w:t>
+      </w:r>
+      <w:r>
+        <w:rPr>
+          <w:color w:val="2F5496" w:themeColor="accent1" w:themeShade="BF"/>
+          <w:sz w:val="22"/>
+          <w:szCs w:val="22"/>
+          <w:lang w:eastAsia="ko-KR"/>
+        </w:rPr>
+        <w:t>_EXPR -&gt; FACT comp FACT</w:t>
+      </w:r>
+    </w:p>
+    <w:p>
+      <w:pPr>
+        <w:rPr>
+          <w:color w:val="2F5496" w:themeColor="accent1" w:themeShade="BF"/>
+          <w:sz w:val="22"/>
+          <w:szCs w:val="22"/>
+          <w:lang w:eastAsia="ko-KR"/>
+        </w:rPr>
+      </w:pPr>
+      <w:r>
+        <w:rPr>
+          <w:color w:val="2F5496" w:themeColor="accent1" w:themeShade="BF"/>
+          <w:sz w:val="22"/>
+          <w:szCs w:val="22"/>
+          <w:lang w:eastAsia="ko-KR"/>
+        </w:rPr>
+        <w:t xml:space="preserve">LOGIC_EXPR -&gt; </w:t>
+      </w:r>
+      <w:r>
+        <w:rPr>
+          <w:sz w:val="18"/>
+          <w:szCs w:val="18"/>
+          <w:lang w:eastAsia="ko-KR"/>
+        </w:rPr>
+        <w:t>''</w:t>
+      </w:r>
+    </w:p>
+    <w:p>
+      <w:pPr>
+        <w:rPr>
+          <w:color w:val="2F5496" w:themeColor="accent1" w:themeShade="BF"/>
+          <w:sz w:val="22"/>
+          <w:szCs w:val="22"/>
+          <w:lang w:eastAsia="ko-KR"/>
+        </w:rPr>
+      </w:pPr>
+      <w:r>
+        <w:rPr>
+          <w:color w:val="2F5496" w:themeColor="accent1" w:themeShade="BF"/>
+          <w:sz w:val="22"/>
+          <w:szCs w:val="22"/>
+          <w:lang w:eastAsia="ko-KR"/>
+        </w:rPr>
+        <w:t xml:space="preserve">LOGIC_EXPR -&gt; </w:t>
+      </w:r>
+      <w:r>
+        <w:rPr>
+          <w:color w:val="2F5496" w:themeColor="accent1" w:themeShade="BF"/>
+          <w:sz w:val="22"/>
+          <w:szCs w:val="22"/>
+          <w:lang w:eastAsia="ko-KR"/>
+        </w:rPr>
+        <w:t>LOGIC_OP</w:t>
+      </w:r>
+      <w:r>
+        <w:rPr>
+          <w:color w:val="2F5496" w:themeColor="accent1" w:themeShade="BF"/>
+          <w:sz w:val="22"/>
+          <w:szCs w:val="22"/>
+          <w:lang w:eastAsia="ko-KR"/>
+        </w:rPr>
+        <w:t xml:space="preserve"> </w:t>
+      </w:r>
+      <w:r>
+        <w:rPr>
+          <w:color w:val="2F5496" w:themeColor="accent1" w:themeShade="BF"/>
+          <w:sz w:val="22"/>
+          <w:szCs w:val="22"/>
+          <w:lang w:eastAsia="ko-KR"/>
+        </w:rPr>
+        <w:t>CON</w:t>
+      </w:r>
+      <w:r>
+        <w:rPr>
+          <w:color w:val="2F5496" w:themeColor="accent1" w:themeShade="BF"/>
+          <w:sz w:val="22"/>
+          <w:szCs w:val="22"/>
+          <w:lang w:eastAsia="ko-KR"/>
+        </w:rPr>
+        <w:t>D</w:t>
+      </w:r>
+      <w:r>
+        <w:rPr>
+          <w:color w:val="2F5496" w:themeColor="accent1" w:themeShade="BF"/>
+          <w:sz w:val="22"/>
+          <w:szCs w:val="22"/>
+          <w:lang w:eastAsia="ko-KR"/>
+        </w:rPr>
+        <w:t xml:space="preserve">_EXPR </w:t>
+      </w:r>
+    </w:p>
+    <w:p>
+      <w:pPr>
+        <w:rPr>
+          <w:color w:val="2F5496" w:themeColor="accent1" w:themeShade="BF"/>
+          <w:sz w:val="22"/>
+          <w:szCs w:val="22"/>
+          <w:lang w:eastAsia="ko-KR"/>
+        </w:rPr>
+      </w:pPr>
+      <w:r>
+        <w:rPr>
+          <w:color w:val="2F5496" w:themeColor="accent1" w:themeShade="BF"/>
+          <w:sz w:val="22"/>
+          <w:szCs w:val="22"/>
+          <w:lang w:eastAsia="ko-KR"/>
+        </w:rPr>
+        <w:t>LOGIC_OP -&gt; and</w:t>
+      </w:r>
+    </w:p>
+    <w:p>
+      <w:pPr>
+        <w:rPr>
+          <w:color w:val="2F5496" w:themeColor="accent1" w:themeShade="BF"/>
+          <w:sz w:val="22"/>
+          <w:szCs w:val="22"/>
+          <w:lang w:eastAsia="ko-KR"/>
+        </w:rPr>
+      </w:pPr>
+      <w:r>
+        <w:rPr>
+          <w:color w:val="2F5496" w:themeColor="accent1" w:themeShade="BF"/>
+          <w:sz w:val="22"/>
+          <w:szCs w:val="22"/>
+          <w:lang w:eastAsia="ko-KR"/>
+        </w:rPr>
+        <w:t>LOGIC_OP -&gt; or</w:t>
+      </w:r>
+    </w:p>
+    <w:p>
+      <w:pPr>
+        <w:widowControl/>
+        <w:wordWrap/>
+        <w:autoSpaceDE/>
+        <w:autoSpaceDN/>
+        <w:jc w:val="left"/>
+        <w:rPr>
+          <w:sz w:val="18"/>
+          <w:szCs w:val="18"/>
+          <w:lang w:eastAsia="ko-KR"/>
+        </w:rPr>
+      </w:pPr>
+      <w:r>
+        <w:rPr>
+          <w:sz w:val="18"/>
+          <w:szCs w:val="18"/>
+          <w:lang w:eastAsia="ko-KR"/>
+        </w:rPr>
+        <w:t xml:space="preserve">ELSE -&gt; else </w:t>
+      </w:r>
+      <w:proofErr w:type="spellStart"/>
+      <w:r>
+        <w:rPr>
+          <w:sz w:val="18"/>
+          <w:szCs w:val="18"/>
+          <w:lang w:eastAsia="ko-KR"/>
+        </w:rPr>
+        <w:t>lbrace</w:t>
+      </w:r>
+      <w:proofErr w:type="spellEnd"/>
+      <w:r>
+        <w:rPr>
+          <w:sz w:val="18"/>
+          <w:szCs w:val="18"/>
+          <w:lang w:eastAsia="ko-KR"/>
+        </w:rPr>
+        <w:t xml:space="preserve"> BLOCK </w:t>
+      </w:r>
+      <w:proofErr w:type="spellStart"/>
+      <w:r>
+        <w:rPr>
+          <w:sz w:val="18"/>
+          <w:szCs w:val="18"/>
+          <w:lang w:eastAsia="ko-KR"/>
+        </w:rPr>
+        <w:t>rbrace</w:t>
+      </w:r>
+      <w:proofErr w:type="spellEnd"/>
+    </w:p>
+    <w:p>
+      <w:pPr>
+        <w:widowControl/>
+        <w:wordWrap/>
+        <w:autoSpaceDE/>
+        <w:autoSpaceDN/>
+        <w:jc w:val="left"/>
+        <w:rPr>
+          <w:sz w:val="18"/>
+          <w:szCs w:val="18"/>
+          <w:lang w:eastAsia="ko-KR"/>
+        </w:rPr>
+      </w:pPr>
+      <w:r>
+        <w:rPr>
+          <w:sz w:val="18"/>
+          <w:szCs w:val="18"/>
+          <w:lang w:eastAsia="ko-KR"/>
+        </w:rPr>
+        <w:t>ELSE -&gt; ''</w:t>
+      </w:r>
+    </w:p>
+    <w:p>
+      <w:pPr>
+        <w:widowControl/>
+        <w:wordWrap/>
+        <w:autoSpaceDE/>
+        <w:autoSpaceDN/>
+        <w:jc w:val="left"/>
+        <w:rPr>
+          <w:sz w:val="22"/>
+          <w:szCs w:val="22"/>
+          <w:lang w:eastAsia="ko-KR"/>
+        </w:rPr>
+      </w:pPr>
+      <w:r>
+        <w:rPr>
+          <w:sz w:val="18"/>
+          <w:szCs w:val="18"/>
+          <w:lang w:eastAsia="ko-KR"/>
+        </w:rPr>
+        <w:t>RETURN -&gt; return RHS semi</w:t>
+      </w:r>
+      <w:r>
+        <w:rPr>
+          <w:sz w:val="22"/>
+          <w:szCs w:val="22"/>
+          <w:lang w:eastAsia="ko-KR"/>
+        </w:rPr>
+        <w:br w:type="page"/>
+      </w:r>
+    </w:p>
+    <w:p>
+      <w:pPr>
+        <w:rPr>
           <w:lang w:eastAsia="ko-KR"/>
         </w:rPr>
       </w:pPr>
@@ -1416,8 +3323,13 @@
         <w:t xml:space="preserve"> </w:t>
       </w:r>
       <w:r>
-        <w:t>for if, else, while, and return statements respectively</w:t>
-      </w:r>
+        <w:t xml:space="preserve">for if, else, while, and return statements </w:t>
+      </w:r>
+      <w:proofErr w:type="gramStart"/>
+      <w:r>
+        <w:t>respectively</w:t>
+      </w:r>
+      <w:proofErr w:type="gramEnd"/>
     </w:p>
     <w:p>
       <w:pPr>
@@ -1469,11 +3381,16 @@
         <w:t xml:space="preserve"> for *,</w:t>
       </w:r>
       <w:r>
-        <w:t xml:space="preserve"> and </w:t>
+        <w:t xml:space="preserve"> </w:t>
+      </w:r>
+      <w:proofErr w:type="gramStart"/>
+      <w:r>
+        <w:t xml:space="preserve">and </w:t>
       </w:r>
       <w:r>
         <w:t xml:space="preserve"> /</w:t>
       </w:r>
+      <w:proofErr w:type="gramEnd"/>
     </w:p>
     <w:p>
       <w:pPr>
@@ -1498,8 +3415,13 @@
         <w:t xml:space="preserve"> </w:t>
       </w:r>
       <w:r>
-        <w:t>for assignment operators</w:t>
-      </w:r>
+        <w:t xml:space="preserve">for assignment </w:t>
+      </w:r>
+      <w:proofErr w:type="gramStart"/>
+      <w:r>
+        <w:t>operators</w:t>
+      </w:r>
+      <w:proofErr w:type="gramEnd"/>
     </w:p>
     <w:p>
       <w:pPr>
@@ -1644,7 +3566,15 @@
         <w:t xml:space="preserve"> </w:t>
       </w:r>
       <w:r>
-        <w:t>for (, ), {, and } respectively</w:t>
+        <w:t>for (</w:t>
+      </w:r>
+      <w:proofErr w:type="gramStart"/>
+      <w:r>
+        <w:t>, )</w:t>
+      </w:r>
+      <w:proofErr w:type="gramEnd"/>
+      <w:r>
+        <w:t>, {, and } respectively</w:t>
       </w:r>
     </w:p>
     <w:p/>
@@ -1682,11 +3612,20 @@
           <w:b/>
           <w:bCs/>
         </w:rPr>
-        <w:t>Start symbol: COD</w:t>
+        <w:t xml:space="preserve">Start symbol: </w:t>
+      </w:r>
+      <w:proofErr w:type="gramStart"/>
+      <w:r>
+        <w:rPr>
+          <w:b/>
+          <w:bCs/>
+        </w:rPr>
+        <w:t>COD</w:t>
       </w:r>
       <w:r>
         <w:t>E</w:t>
       </w:r>
+      <w:proofErr w:type="gramEnd"/>
     </w:p>
     <w:sectPr>
       <w:pgSz w:w="12240" w:h="15840"/>

</xml_diff>